<commit_message>
Started adding cache to Astronomy
</commit_message>
<xml_diff>
--- a/Eartharium/Eartharium User Guide.docx
+++ b/Eartharium/Eartharium User Guide.docx
@@ -12323,6 +12323,317 @@
         <w:t xml:space="preserve"> </w:t>
       </w:r>
     </w:p>
+    <w:p>
+      <w:pPr>
+        <w:rPr>
+          <w:lang w:val="en-GB"/>
+        </w:rPr>
+      </w:pPr>
+      <w:r>
+        <w:rPr>
+          <w:lang w:val="en-GB"/>
+        </w:rPr>
+        <w:br w:type="page"/>
+      </w:r>
+    </w:p>
+    <w:p>
+      <w:pPr>
+        <w:pStyle w:val="Heading2"/>
+        <w:rPr>
+          <w:lang w:val="en-GB"/>
+        </w:rPr>
+      </w:pPr>
+      <w:r>
+        <w:rPr>
+          <w:lang w:val="en-GB"/>
+        </w:rPr>
+        <w:lastRenderedPageBreak/>
+        <w:t>Appendix C – Calculating Astronomical Positions</w:t>
+      </w:r>
+    </w:p>
+    <w:p>
+      <w:pPr>
+        <w:rPr>
+          <w:lang w:val="en-GB"/>
+        </w:rPr>
+      </w:pPr>
+      <w:r>
+        <w:rPr>
+          <w:lang w:val="en-GB"/>
+        </w:rPr>
+        <w:t>It can be tricky to figure out which Astronomy functions to use when calculating positions of various astronomical objects, and in particular which order to apply these functions. This appendix serves as a primer for the most common calculations of position.</w:t>
+      </w:r>
+    </w:p>
+    <w:p>
+      <w:pPr>
+        <w:pStyle w:val="Heading3"/>
+        <w:rPr>
+          <w:lang w:val="en-GB"/>
+        </w:rPr>
+      </w:pPr>
+      <w:r>
+        <w:rPr>
+          <w:lang w:val="en-GB"/>
+        </w:rPr>
+        <w:t>Position of Stars</w:t>
+      </w:r>
+    </w:p>
+    <w:p>
+      <w:pPr>
+        <w:rPr>
+          <w:lang w:val="en-GB"/>
+        </w:rPr>
+      </w:pPr>
+      <w:r>
+        <w:rPr>
+          <w:lang w:val="en-GB"/>
+        </w:rPr>
+        <w:t xml:space="preserve">The stellar object catalogue contains celestial sphere positions of stars and their proper motions, both given in the epoch of J2000.0. This means that the proper motion values are valid for J2000.0 and should be applied before </w:t>
+      </w:r>
+      <w:proofErr w:type="spellStart"/>
+      <w:r>
+        <w:rPr>
+          <w:lang w:val="en-GB"/>
+        </w:rPr>
+        <w:t>precessing</w:t>
+      </w:r>
+      <w:proofErr w:type="spellEnd"/>
+      <w:r>
+        <w:rPr>
+          <w:lang w:val="en-GB"/>
+        </w:rPr>
+        <w:t xml:space="preserve"> the coordinates. Since the stars are so far away, any parallax can be safely ignored when calculating their positions. The order of operations is as follows:</w:t>
+      </w:r>
+    </w:p>
+    <w:p>
+      <w:pPr>
+        <w:pStyle w:val="ListParagraph"/>
+        <w:numPr>
+          <w:ilvl w:val="0"/>
+          <w:numId w:val="10"/>
+        </w:numPr>
+        <w:rPr>
+          <w:lang w:val="en-GB"/>
+        </w:rPr>
+      </w:pPr>
+      <w:r>
+        <w:rPr>
+          <w:lang w:val="en-GB"/>
+        </w:rPr>
+        <w:t>Look up the celestial coordinates (</w:t>
+      </w:r>
+      <w:proofErr w:type="spellStart"/>
+      <w:r>
+        <w:rPr>
+          <w:lang w:val="en-GB"/>
+        </w:rPr>
+        <w:t>Dec,RA</w:t>
+      </w:r>
+      <w:proofErr w:type="spellEnd"/>
+      <w:r>
+        <w:rPr>
+          <w:lang w:val="en-GB"/>
+        </w:rPr>
+        <w:t>) given in epoch J2000.0 of the star in the stellar catalogue.</w:t>
+      </w:r>
+    </w:p>
+    <w:p>
+      <w:pPr>
+        <w:pStyle w:val="ListParagraph"/>
+        <w:numPr>
+          <w:ilvl w:val="0"/>
+          <w:numId w:val="10"/>
+        </w:numPr>
+        <w:rPr>
+          <w:lang w:val="en-GB"/>
+        </w:rPr>
+      </w:pPr>
+      <w:r>
+        <w:rPr>
+          <w:lang w:val="en-GB"/>
+        </w:rPr>
+        <w:t>Calculate the time difference between J2000.0 and current date/time.</w:t>
+      </w:r>
+    </w:p>
+    <w:p>
+      <w:pPr>
+        <w:pStyle w:val="ListParagraph"/>
+        <w:numPr>
+          <w:ilvl w:val="0"/>
+          <w:numId w:val="10"/>
+        </w:numPr>
+        <w:rPr>
+          <w:lang w:val="en-GB"/>
+        </w:rPr>
+      </w:pPr>
+      <w:r>
+        <w:rPr>
+          <w:lang w:val="en-GB"/>
+        </w:rPr>
+        <w:t>Apply proper motion to the celestial coordinates found in 1).</w:t>
+      </w:r>
+    </w:p>
+    <w:p>
+      <w:pPr>
+        <w:pStyle w:val="ListParagraph"/>
+        <w:numPr>
+          <w:ilvl w:val="0"/>
+          <w:numId w:val="10"/>
+        </w:numPr>
+        <w:rPr>
+          <w:lang w:val="en-GB"/>
+        </w:rPr>
+      </w:pPr>
+      <w:proofErr w:type="spellStart"/>
+      <w:r>
+        <w:rPr>
+          <w:lang w:val="en-GB"/>
+        </w:rPr>
+        <w:t>Precess</w:t>
+      </w:r>
+      <w:proofErr w:type="spellEnd"/>
+      <w:r>
+        <w:rPr>
+          <w:lang w:val="en-GB"/>
+        </w:rPr>
+        <w:t xml:space="preserve"> the resulting coordinates to current epoch</w:t>
+      </w:r>
+      <w:r>
+        <w:rPr>
+          <w:lang w:val="en-GB"/>
+        </w:rPr>
+        <w:t>, the equinox of date.</w:t>
+      </w:r>
+    </w:p>
+    <w:p>
+      <w:pPr>
+        <w:pStyle w:val="ListParagraph"/>
+        <w:numPr>
+          <w:ilvl w:val="0"/>
+          <w:numId w:val="10"/>
+        </w:numPr>
+        <w:rPr>
+          <w:lang w:val="en-GB"/>
+        </w:rPr>
+      </w:pPr>
+      <w:r>
+        <w:rPr>
+          <w:lang w:val="en-GB"/>
+        </w:rPr>
+        <w:t xml:space="preserve">Apply nutation to the </w:t>
+      </w:r>
+      <w:proofErr w:type="spellStart"/>
+      <w:r>
+        <w:rPr>
+          <w:lang w:val="en-GB"/>
+        </w:rPr>
+        <w:t>precessed</w:t>
+      </w:r>
+      <w:proofErr w:type="spellEnd"/>
+      <w:r>
+        <w:rPr>
+          <w:lang w:val="en-GB"/>
+        </w:rPr>
+        <w:t xml:space="preserve"> coordinates.</w:t>
+      </w:r>
+    </w:p>
+    <w:p>
+      <w:pPr>
+        <w:pStyle w:val="ListParagraph"/>
+        <w:numPr>
+          <w:ilvl w:val="0"/>
+          <w:numId w:val="10"/>
+        </w:numPr>
+        <w:rPr>
+          <w:lang w:val="en-GB"/>
+        </w:rPr>
+      </w:pPr>
+      <w:r>
+        <w:rPr>
+          <w:lang w:val="en-GB"/>
+        </w:rPr>
+        <w:t>Apply aberration to the nutated coordinates.</w:t>
+      </w:r>
+    </w:p>
+    <w:p>
+      <w:pPr>
+        <w:pStyle w:val="ListParagraph"/>
+        <w:numPr>
+          <w:ilvl w:val="0"/>
+          <w:numId w:val="10"/>
+        </w:numPr>
+        <w:rPr>
+          <w:lang w:val="en-GB"/>
+        </w:rPr>
+      </w:pPr>
+      <w:r>
+        <w:rPr>
+          <w:lang w:val="en-GB"/>
+        </w:rPr>
+        <w:t>This is where parallax would be applied, but it can be safely ignored.</w:t>
+      </w:r>
+    </w:p>
+    <w:p>
+      <w:pPr>
+        <w:pStyle w:val="Heading3"/>
+        <w:rPr>
+          <w:lang w:val="en-GB"/>
+        </w:rPr>
+      </w:pPr>
+      <w:r>
+        <w:rPr>
+          <w:lang w:val="en-GB"/>
+        </w:rPr>
+        <w:t>Position of Planets</w:t>
+      </w:r>
+    </w:p>
+    <w:p>
+      <w:pPr>
+        <w:rPr>
+          <w:lang w:val="en-GB"/>
+        </w:rPr>
+      </w:pPr>
+      <w:r>
+        <w:rPr>
+          <w:lang w:val="en-GB"/>
+        </w:rPr>
+        <w:t>Which reference frame and epoch is VSOP87 positions in? FK4? J2000.0? It is heliocentric ecliptic coordinates too, so convert to geocentric ditto.</w:t>
+      </w:r>
+    </w:p>
+    <w:p>
+      <w:pPr>
+        <w:rPr>
+          <w:lang w:val="en-GB"/>
+        </w:rPr>
+      </w:pPr>
+      <w:r>
+        <w:rPr>
+          <w:lang w:val="en-GB"/>
+        </w:rPr>
+        <w:t>Position of the Moon</w:t>
+      </w:r>
+    </w:p>
+    <w:p>
+      <w:pPr>
+        <w:rPr>
+          <w:lang w:val="en-GB"/>
+        </w:rPr>
+      </w:pPr>
+    </w:p>
+    <w:p>
+      <w:pPr>
+        <w:rPr>
+          <w:lang w:val="en-GB"/>
+        </w:rPr>
+      </w:pPr>
+    </w:p>
+    <w:p>
+      <w:pPr>
+        <w:rPr>
+          <w:lang w:val="en-GB"/>
+        </w:rPr>
+      </w:pPr>
+    </w:p>
     <w:sectPr>
       <w:pgSz w:w="11906" w:h="16838"/>
       <w:pgMar w:top="1440" w:right="1440" w:bottom="1440" w:left="1440" w:header="708" w:footer="708" w:gutter="0"/>
@@ -12938,6 +13249,95 @@
     </w:lvl>
   </w:abstractNum>
   <w:abstractNum w:abstractNumId="6" w15:restartNumberingAfterBreak="0">
+    <w:nsid w:val="71395A31"/>
+    <w:multiLevelType w:val="hybridMultilevel"/>
+    <w:tmpl w:val="5748C708"/>
+    <w:lvl w:ilvl="0" w:tplc="20000011">
+      <w:start w:val="1"/>
+      <w:numFmt w:val="decimal"/>
+      <w:lvlText w:val="%1)"/>
+      <w:lvlJc w:val="left"/>
+      <w:pPr>
+        <w:ind w:left="720" w:hanging="360"/>
+      </w:pPr>
+      <w:rPr>
+        <w:rFonts w:hint="default"/>
+      </w:rPr>
+    </w:lvl>
+    <w:lvl w:ilvl="1" w:tplc="20000019" w:tentative="1">
+      <w:start w:val="1"/>
+      <w:numFmt w:val="lowerLetter"/>
+      <w:lvlText w:val="%2."/>
+      <w:lvlJc w:val="left"/>
+      <w:pPr>
+        <w:ind w:left="1440" w:hanging="360"/>
+      </w:pPr>
+    </w:lvl>
+    <w:lvl w:ilvl="2" w:tplc="2000001B" w:tentative="1">
+      <w:start w:val="1"/>
+      <w:numFmt w:val="lowerRoman"/>
+      <w:lvlText w:val="%3."/>
+      <w:lvlJc w:val="right"/>
+      <w:pPr>
+        <w:ind w:left="2160" w:hanging="180"/>
+      </w:pPr>
+    </w:lvl>
+    <w:lvl w:ilvl="3" w:tplc="2000000F" w:tentative="1">
+      <w:start w:val="1"/>
+      <w:numFmt w:val="decimal"/>
+      <w:lvlText w:val="%4."/>
+      <w:lvlJc w:val="left"/>
+      <w:pPr>
+        <w:ind w:left="2880" w:hanging="360"/>
+      </w:pPr>
+    </w:lvl>
+    <w:lvl w:ilvl="4" w:tplc="20000019" w:tentative="1">
+      <w:start w:val="1"/>
+      <w:numFmt w:val="lowerLetter"/>
+      <w:lvlText w:val="%5."/>
+      <w:lvlJc w:val="left"/>
+      <w:pPr>
+        <w:ind w:left="3600" w:hanging="360"/>
+      </w:pPr>
+    </w:lvl>
+    <w:lvl w:ilvl="5" w:tplc="2000001B" w:tentative="1">
+      <w:start w:val="1"/>
+      <w:numFmt w:val="lowerRoman"/>
+      <w:lvlText w:val="%6."/>
+      <w:lvlJc w:val="right"/>
+      <w:pPr>
+        <w:ind w:left="4320" w:hanging="180"/>
+      </w:pPr>
+    </w:lvl>
+    <w:lvl w:ilvl="6" w:tplc="2000000F" w:tentative="1">
+      <w:start w:val="1"/>
+      <w:numFmt w:val="decimal"/>
+      <w:lvlText w:val="%7."/>
+      <w:lvlJc w:val="left"/>
+      <w:pPr>
+        <w:ind w:left="5040" w:hanging="360"/>
+      </w:pPr>
+    </w:lvl>
+    <w:lvl w:ilvl="7" w:tplc="20000019" w:tentative="1">
+      <w:start w:val="1"/>
+      <w:numFmt w:val="lowerLetter"/>
+      <w:lvlText w:val="%8."/>
+      <w:lvlJc w:val="left"/>
+      <w:pPr>
+        <w:ind w:left="5760" w:hanging="360"/>
+      </w:pPr>
+    </w:lvl>
+    <w:lvl w:ilvl="8" w:tplc="2000001B" w:tentative="1">
+      <w:start w:val="1"/>
+      <w:numFmt w:val="lowerRoman"/>
+      <w:lvlText w:val="%9."/>
+      <w:lvlJc w:val="right"/>
+      <w:pPr>
+        <w:ind w:left="6480" w:hanging="180"/>
+      </w:pPr>
+    </w:lvl>
+  </w:abstractNum>
+  <w:abstractNum w:abstractNumId="7" w15:restartNumberingAfterBreak="0">
     <w:nsid w:val="74553442"/>
     <w:multiLevelType w:val="hybridMultilevel"/>
     <w:tmpl w:val="000AD136"/>
@@ -13049,7 +13449,7 @@
       </w:rPr>
     </w:lvl>
   </w:abstractNum>
-  <w:abstractNum w:abstractNumId="7" w15:restartNumberingAfterBreak="0">
+  <w:abstractNum w:abstractNumId="8" w15:restartNumberingAfterBreak="0">
     <w:nsid w:val="79E05B70"/>
     <w:multiLevelType w:val="hybridMultilevel"/>
     <w:tmpl w:val="E618D7CE"/>
@@ -13138,7 +13538,7 @@
       </w:pPr>
     </w:lvl>
   </w:abstractNum>
-  <w:abstractNum w:abstractNumId="8" w15:restartNumberingAfterBreak="0">
+  <w:abstractNum w:abstractNumId="9" w15:restartNumberingAfterBreak="0">
     <w:nsid w:val="7A7C491E"/>
     <w:multiLevelType w:val="hybridMultilevel"/>
     <w:tmpl w:val="DCCE50CA"/>
@@ -13234,7 +13634,7 @@
     <w:abstractNumId w:val="0"/>
   </w:num>
   <w:num w:numId="3" w16cid:durableId="55125043">
-    <w:abstractNumId w:val="8"/>
+    <w:abstractNumId w:val="9"/>
   </w:num>
   <w:num w:numId="4" w16cid:durableId="2106220662">
     <w:abstractNumId w:val="3"/>
@@ -13246,13 +13646,16 @@
     <w:abstractNumId w:val="1"/>
   </w:num>
   <w:num w:numId="7" w16cid:durableId="894318741">
-    <w:abstractNumId w:val="7"/>
+    <w:abstractNumId w:val="8"/>
   </w:num>
   <w:num w:numId="8" w16cid:durableId="1795440166">
-    <w:abstractNumId w:val="6"/>
+    <w:abstractNumId w:val="7"/>
   </w:num>
   <w:num w:numId="9" w16cid:durableId="294457510">
     <w:abstractNumId w:val="5"/>
+  </w:num>
+  <w:num w:numId="10" w16cid:durableId="442652621">
+    <w:abstractNumId w:val="6"/>
   </w:num>
 </w:numbering>
 </file>

</xml_diff>